<commit_message>
Removed Tags from AppTest.java
</commit_message>
<xml_diff>
--- a/NextDate Report.docx
+++ b/NextDate Report.docx
@@ -2872,6 +2872,213 @@
         </w:tc>
       </w:tr>
     </w:tbl>
+    <w:p/>
+    <w:p>
+      <w:pPr>
+        <w:keepNext/>
+      </w:pPr>
+      <w:r>
+        <w:drawing>
+          <wp:inline distT="0" distB="0" distL="0" distR="0" wp14:anchorId="1217E4E2" wp14:editId="747D1D34">
+            <wp:extent cx="5943600" cy="1739265"/>
+            <wp:effectExtent l="0" t="0" r="0" b="635"/>
+            <wp:docPr id="567621329" name="Picture 1" descr="A screenshot of a computer error message&#10;&#10;Description automatically generated"/>
+            <wp:cNvGraphicFramePr>
+              <a:graphicFrameLocks xmlns:a="http://schemas.openxmlformats.org/drawingml/2006/main" noChangeAspect="1"/>
+            </wp:cNvGraphicFramePr>
+            <a:graphic xmlns:a="http://schemas.openxmlformats.org/drawingml/2006/main">
+              <a:graphicData uri="http://schemas.openxmlformats.org/drawingml/2006/picture">
+                <pic:pic xmlns:pic="http://schemas.openxmlformats.org/drawingml/2006/picture">
+                  <pic:nvPicPr>
+                    <pic:cNvPr id="567621329" name="Picture 1" descr="A screenshot of a computer error message&#10;&#10;Description automatically generated"/>
+                    <pic:cNvPicPr/>
+                  </pic:nvPicPr>
+                  <pic:blipFill>
+                    <a:blip r:embed="rId6"/>
+                    <a:stretch>
+                      <a:fillRect/>
+                    </a:stretch>
+                  </pic:blipFill>
+                  <pic:spPr>
+                    <a:xfrm>
+                      <a:off x="0" y="0"/>
+                      <a:ext cx="5943600" cy="1739265"/>
+                    </a:xfrm>
+                    <a:prstGeom prst="rect">
+                      <a:avLst/>
+                    </a:prstGeom>
+                  </pic:spPr>
+                </pic:pic>
+              </a:graphicData>
+            </a:graphic>
+          </wp:inline>
+        </w:drawing>
+      </w:r>
+    </w:p>
+    <w:p>
+      <w:pPr>
+        <w:pStyle w:val="Caption"/>
+      </w:pPr>
+      <w:r>
+        <w:t xml:space="preserve">Figure </w:t>
+      </w:r>
+      <w:r>
+        <w:fldChar w:fldCharType="begin"/>
+      </w:r>
+      <w:r>
+        <w:instrText xml:space="preserve"> SEQ Figure \* ARABIC </w:instrText>
+      </w:r>
+      <w:r>
+        <w:fldChar w:fldCharType="separate"/>
+      </w:r>
+      <w:r>
+        <w:rPr>
+          <w:noProof/>
+        </w:rPr>
+        <w:t>1</w:t>
+      </w:r>
+      <w:r>
+        <w:fldChar w:fldCharType="end"/>
+      </w:r>
+      <w:r>
+        <w:t>: Successfully built and ran the tests.</w:t>
+      </w:r>
+    </w:p>
+    <w:p>
+      <w:r>
+        <w:drawing>
+          <wp:inline distT="0" distB="0" distL="0" distR="0" wp14:anchorId="61C7EBFA" wp14:editId="0E459DC2">
+            <wp:extent cx="5943600" cy="4467860"/>
+            <wp:effectExtent l="0" t="0" r="0" b="2540"/>
+            <wp:docPr id="1954195304" name="Picture 1" descr="A screenshot of a computer&#10;&#10;Description automatically generated"/>
+            <wp:cNvGraphicFramePr>
+              <a:graphicFrameLocks xmlns:a="http://schemas.openxmlformats.org/drawingml/2006/main" noChangeAspect="1"/>
+            </wp:cNvGraphicFramePr>
+            <a:graphic xmlns:a="http://schemas.openxmlformats.org/drawingml/2006/main">
+              <a:graphicData uri="http://schemas.openxmlformats.org/drawingml/2006/picture">
+                <pic:pic xmlns:pic="http://schemas.openxmlformats.org/drawingml/2006/picture">
+                  <pic:nvPicPr>
+                    <pic:cNvPr id="1954195304" name="Picture 1" descr="A screenshot of a computer&#10;&#10;Description automatically generated"/>
+                    <pic:cNvPicPr/>
+                  </pic:nvPicPr>
+                  <pic:blipFill>
+                    <a:blip r:embed="rId7"/>
+                    <a:stretch>
+                      <a:fillRect/>
+                    </a:stretch>
+                  </pic:blipFill>
+                  <pic:spPr>
+                    <a:xfrm>
+                      <a:off x="0" y="0"/>
+                      <a:ext cx="5943600" cy="4467860"/>
+                    </a:xfrm>
+                    <a:prstGeom prst="rect">
+                      <a:avLst/>
+                    </a:prstGeom>
+                  </pic:spPr>
+                </pic:pic>
+              </a:graphicData>
+            </a:graphic>
+          </wp:inline>
+        </w:drawing>
+      </w:r>
+    </w:p>
+    <w:p>
+      <w:pPr>
+        <w:rPr>
+          <w:noProof/>
+        </w:rPr>
+      </w:pPr>
+      <w:r>
+        <w:lastRenderedPageBreak/>
+        <w:drawing>
+          <wp:inline distT="0" distB="0" distL="0" distR="0" wp14:anchorId="7C0F200D" wp14:editId="71BCE856">
+            <wp:extent cx="5943600" cy="4706620"/>
+            <wp:effectExtent l="0" t="0" r="0" b="5080"/>
+            <wp:docPr id="518084033" name="Picture 1" descr="A computer screen shot of a program code&#10;&#10;Description automatically generated"/>
+            <wp:cNvGraphicFramePr>
+              <a:graphicFrameLocks xmlns:a="http://schemas.openxmlformats.org/drawingml/2006/main" noChangeAspect="1"/>
+            </wp:cNvGraphicFramePr>
+            <a:graphic xmlns:a="http://schemas.openxmlformats.org/drawingml/2006/main">
+              <a:graphicData uri="http://schemas.openxmlformats.org/drawingml/2006/picture">
+                <pic:pic xmlns:pic="http://schemas.openxmlformats.org/drawingml/2006/picture">
+                  <pic:nvPicPr>
+                    <pic:cNvPr id="518084033" name="Picture 1" descr="A computer screen shot of a program code&#10;&#10;Description automatically generated"/>
+                    <pic:cNvPicPr/>
+                  </pic:nvPicPr>
+                  <pic:blipFill>
+                    <a:blip r:embed="rId8"/>
+                    <a:stretch>
+                      <a:fillRect/>
+                    </a:stretch>
+                  </pic:blipFill>
+                  <pic:spPr>
+                    <a:xfrm>
+                      <a:off x="0" y="0"/>
+                      <a:ext cx="5943600" cy="4706620"/>
+                    </a:xfrm>
+                    <a:prstGeom prst="rect">
+                      <a:avLst/>
+                    </a:prstGeom>
+                  </pic:spPr>
+                </pic:pic>
+              </a:graphicData>
+            </a:graphic>
+          </wp:inline>
+        </w:drawing>
+      </w:r>
+      <w:r>
+        <w:rPr>
+          <w:noProof/>
+        </w:rPr>
+        <w:t xml:space="preserve"> </w:t>
+      </w:r>
+      <w:r>
+        <w:drawing>
+          <wp:inline distT="0" distB="0" distL="0" distR="0" wp14:anchorId="49213111" wp14:editId="6E2890F6">
+            <wp:extent cx="5943600" cy="1236980"/>
+            <wp:effectExtent l="0" t="0" r="0" b="0"/>
+            <wp:docPr id="1663938894" name="Picture 1" descr="A computer code with text&#10;&#10;Description automatically generated with medium confidence"/>
+            <wp:cNvGraphicFramePr>
+              <a:graphicFrameLocks xmlns:a="http://schemas.openxmlformats.org/drawingml/2006/main" noChangeAspect="1"/>
+            </wp:cNvGraphicFramePr>
+            <a:graphic xmlns:a="http://schemas.openxmlformats.org/drawingml/2006/main">
+              <a:graphicData uri="http://schemas.openxmlformats.org/drawingml/2006/picture">
+                <pic:pic xmlns:pic="http://schemas.openxmlformats.org/drawingml/2006/picture">
+                  <pic:nvPicPr>
+                    <pic:cNvPr id="1663938894" name="Picture 1" descr="A computer code with text&#10;&#10;Description automatically generated with medium confidence"/>
+                    <pic:cNvPicPr/>
+                  </pic:nvPicPr>
+                  <pic:blipFill>
+                    <a:blip r:embed="rId9"/>
+                    <a:stretch>
+                      <a:fillRect/>
+                    </a:stretch>
+                  </pic:blipFill>
+                  <pic:spPr>
+                    <a:xfrm>
+                      <a:off x="0" y="0"/>
+                      <a:ext cx="5943600" cy="1236980"/>
+                    </a:xfrm>
+                    <a:prstGeom prst="rect">
+                      <a:avLst/>
+                    </a:prstGeom>
+                  </pic:spPr>
+                </pic:pic>
+              </a:graphicData>
+            </a:graphic>
+          </wp:inline>
+        </w:drawing>
+      </w:r>
+    </w:p>
+    <w:p>
+      <w:pPr>
+        <w:rPr>
+          <w:noProof/>
+        </w:rPr>
+      </w:pPr>
+    </w:p>
+    <w:p/>
     <w:p/>
     <w:sectPr>
       <w:pgSz w:w="12240" w:h="15840"/>

</xml_diff>